<commit_message>
okay recursively redact works!
</commit_message>
<xml_diff>
--- a/tests/test_files/redacted/docx_1.docx
+++ b/tests/test_files/redacted/docx_1.docx
@@ -34,7 +34,7 @@
       </w:pPr>
       <w:r>
         <w:rPr/>
-        <w:t xml:space="preserve">One of the reasons why tuition has become so prevalent in Singapore is due to the pressure placed on students to excel academically. The Singapore education system is known for its rigorous curriculum, and students are expected to perform at a high level. [REDACTED:HuaV2ymPh] and [REDACTED:mMO6pg922]. </w:t>
+        <w:t xml:space="preserve">One of the reasons why tuition has become so prevalent in Singapore is due to the pressure placed on students to excel academically. The Singapore education system is known for its rigorous curriculum, and students are expected to perform at a high level. [REDACTED:2AwKRikcs] and [REDACTED:4cgKXJ770]. </w:t>
       </w:r>
     </w:p>
     <w:p>
@@ -52,7 +52,7 @@
       </w:pPr>
       <w:r>
         <w:rPr/>
-        <w:t xml:space="preserve">[REDACTED:61pgU2Ms5] and [REDACTED:0xazkNDDD]. While some parents can afford to pay for private tutors and tuition </w:t>
+        <w:t xml:space="preserve">[REDACTED:Z8wdf7PQm] and [REDACTED:eB6xcA3me]. While some parents can afford to pay for private tutors and tuition </w:t>
       </w:r>
       <w:r>
         <w:rPr/>
@@ -95,21 +95,21 @@
       </w:r>
       <w:r>
         <w:rPr/>
-        <w:t xml:space="preserve"> is here to stay. E9036471T and [REDACTED:pYq8lXx3J]. Ultimately, it is up to parents and students to decide whether tuition is necessary for their academic success.</w:t>
-      </w:r>
-    </w:p>
-    <w:p>
-      <w:pPr>
-        <w:rPr/>
-      </w:pPr>
-    </w:p>
-    <w:p>
-      <w:pPr>
-        <w:rPr/>
-      </w:pPr>
-      <w:r>
-        <w:rPr/>
-        <w:t xml:space="preserve">For example, [REDACTED:jwbbgfttkDwt4eAd2wCt], [REDACTED:iM0UH5DzpNaG3PAMi8dZY], [REDACTED:R7WfHvfdZCwRrU8M36vclheiVF], and [REDACTED:uGkGUmtnK6bEod2nMZJ1Knd2gd] all match this pattern, and are therefore considered valid email addresses.</w:t>
+        <w:t xml:space="preserve"> is here to stay. E9036471T and [REDACTED:ZkWGOGik9]. Ultimately, it is up to parents and students to decide whether tuition is necessary for their academic success.</w:t>
+      </w:r>
+    </w:p>
+    <w:p>
+      <w:pPr>
+        <w:rPr/>
+      </w:pPr>
+    </w:p>
+    <w:p>
+      <w:pPr>
+        <w:rPr/>
+      </w:pPr>
+      <w:r>
+        <w:rPr/>
+        <w:t xml:space="preserve">For example, [REDACTED:oJod1tAJjPM7wWleY7c4], [REDACTED:IoQcFVNz69b00yLVjfwbT], [REDACTED:x2pPJ6yANzpDqesiObVFSSfCO7], and [REDACTED:BJi8DDGd0uZMYPEf1Zw4eosfA6] all match this pattern, and are therefore considered valid email addresses.</w:t>
       </w:r>
     </w:p>
     <w:p>

</xml_diff>